<commit_message>
Rajout de cout dans les tests unitaires + documentation finale
</commit_message>
<xml_diff>
--- a/TP4.docx
+++ b/TP4.docx
@@ -92,7 +92,7 @@
     </w:p>
     <w:p>
       <w:pPr>
-        <w:pStyle w:val="Title"/>
+        <w:pStyle w:val="Titre"/>
         <w:jc w:val="center"/>
       </w:pPr>
       <w:r>
@@ -103,7 +103,7 @@
     <w:p/>
     <w:p>
       <w:pPr>
-        <w:pStyle w:val="Heading1"/>
+        <w:pStyle w:val="Titre1"/>
       </w:pPr>
       <w:r>
         <w:t>2. Identifier des patrons de conception utiles pour votre cas d’étude</w:t>
@@ -112,7 +112,7 @@
     <w:p/>
     <w:p>
       <w:pPr>
-        <w:pStyle w:val="ListParagraph"/>
+        <w:pStyle w:val="Paragraphedeliste"/>
         <w:numPr>
           <w:ilvl w:val="0"/>
           <w:numId w:val="4"/>
@@ -152,7 +152,7 @@
           <w:sz w:val="24"/>
           <w:szCs w:val="24"/>
         </w:rPr>
-        <w:t xml:space="preserve">Parmi les fonctionnalités demandées, notre application doit être capable de créer des profils pour les utilisateurs ou les rétroactions des professeurs. De plus, pour cela, nous allons utiliser et gérer des ressources systèmes importantes telles des structures de fichiers et des ressources réseau (serveur infonuagique). En prenant tous ces besoins en compte, le patron Fabrique nous semble le plus approprié à la tâche. En effet, il nous permet de pouvoir créer des objets sans spécifier </w:t>
+        <w:t xml:space="preserve">Parmi les fonctionnalités demandées, notre application doit être capable de créer des profils pour les utilisateurs. De plus, pour cela, nous allons utiliser et gérer des ressources systèmes importantes telles des structures de fichiers et des ressources réseau (serveur infonuagique). En prenant tous ces besoins en compte, le patron Fabrique nous semble le plus approprié à la tâche. En effet, il nous permet de pouvoir créer des objets sans spécifier </w:t>
       </w:r>
       <w:r>
         <w:rPr>
@@ -214,7 +214,7 @@
     </w:p>
     <w:p>
       <w:pPr>
-        <w:pStyle w:val="ListParagraph"/>
+        <w:pStyle w:val="Paragraphedeliste"/>
         <w:numPr>
           <w:ilvl w:val="0"/>
           <w:numId w:val="8"/>
@@ -240,21 +240,12 @@
           <w:szCs w:val="24"/>
         </w:rPr>
       </w:pPr>
-      <w:proofErr w:type="spellStart"/>
-      <w:r>
-        <w:rPr>
-          <w:sz w:val="24"/>
-          <w:szCs w:val="24"/>
-        </w:rPr>
-        <w:t>PolyPiano</w:t>
-      </w:r>
-      <w:proofErr w:type="spellEnd"/>
-      <w:r>
-        <w:rPr>
-          <w:sz w:val="24"/>
-          <w:szCs w:val="24"/>
-        </w:rPr>
-        <w:t xml:space="preserve"> a un processus d’authentification, chaque utilisateur a besoin de se connecter. De plus, il y a deux types de comptes, les comptes élèves, et les comptes professeurs. Chacun ayant des accès différents aux ressources de l’application. En effet, le professeur a par exemple accès a la base de données de tous ses étudiants, ainsi qu’a la progression de ceux-ci, lui permettant de laisser des commentaires s’il en ressent le besoin. Le patron Template Method va permettre dans </w:t>
+      <w:r>
+        <w:rPr>
+          <w:sz w:val="24"/>
+          <w:szCs w:val="24"/>
+        </w:rPr>
+        <w:t xml:space="preserve">PolyPiano a un processus d’authentification, chaque utilisateur a besoin de se connecter. De plus, il y a deux types de comptes, les comptes élèves, et les comptes professeurs. Chacun ayant des accès différents aux ressources de l’application. En effet, le professeur a par exemple accès a la base de données de tous ses étudiants, ainsi qu’a la progression de ceux-ci, lui permettant de laisser des commentaires s’il en ressent le besoin. Le patron Template Method va permettre dans </w:t>
       </w:r>
       <w:r>
         <w:rPr>
@@ -337,7 +328,7 @@
     </w:p>
     <w:p>
       <w:pPr>
-        <w:pStyle w:val="Heading2"/>
+        <w:pStyle w:val="Titre2"/>
         <w:rPr>
           <w:sz w:val="32"/>
           <w:szCs w:val="32"/>
@@ -355,7 +346,7 @@
     <w:p/>
     <w:p>
       <w:pPr>
-        <w:pStyle w:val="ListParagraph"/>
+        <w:pStyle w:val="Paragraphedeliste"/>
         <w:numPr>
           <w:ilvl w:val="0"/>
           <w:numId w:val="4"/>
@@ -400,7 +391,7 @@
     </w:p>
     <w:p>
       <w:pPr>
-        <w:pStyle w:val="ListParagraph"/>
+        <w:pStyle w:val="Paragraphedeliste"/>
         <w:numPr>
           <w:ilvl w:val="0"/>
           <w:numId w:val="5"/>
@@ -420,7 +411,7 @@
     </w:p>
     <w:p>
       <w:pPr>
-        <w:pStyle w:val="ListParagraph"/>
+        <w:pStyle w:val="Paragraphedeliste"/>
         <w:numPr>
           <w:ilvl w:val="0"/>
           <w:numId w:val="5"/>
@@ -456,7 +447,7 @@
     </w:p>
     <w:p>
       <w:pPr>
-        <w:pStyle w:val="ListParagraph"/>
+        <w:pStyle w:val="Paragraphedeliste"/>
         <w:numPr>
           <w:ilvl w:val="0"/>
           <w:numId w:val="5"/>
@@ -476,7 +467,7 @@
     </w:p>
     <w:p>
       <w:pPr>
-        <w:pStyle w:val="ListParagraph"/>
+        <w:pStyle w:val="Paragraphedeliste"/>
         <w:numPr>
           <w:ilvl w:val="0"/>
           <w:numId w:val="5"/>
@@ -496,7 +487,7 @@
     </w:p>
     <w:p>
       <w:pPr>
-        <w:pStyle w:val="ListParagraph"/>
+        <w:pStyle w:val="Paragraphedeliste"/>
         <w:numPr>
           <w:ilvl w:val="0"/>
           <w:numId w:val="5"/>
@@ -511,25 +502,7 @@
           <w:sz w:val="24"/>
           <w:szCs w:val="24"/>
         </w:rPr>
-        <w:t xml:space="preserve">Respect du principe ouvert/fermé, on peut ajouter de nouveaux objets produits </w:t>
-      </w:r>
-      <w:proofErr w:type="spellStart"/>
-      <w:proofErr w:type="gramStart"/>
-      <w:r>
-        <w:rPr>
-          <w:sz w:val="24"/>
-          <w:szCs w:val="24"/>
-        </w:rPr>
-        <w:t>a</w:t>
-      </w:r>
-      <w:proofErr w:type="spellEnd"/>
-      <w:proofErr w:type="gramEnd"/>
-      <w:r>
-        <w:rPr>
-          <w:sz w:val="24"/>
-          <w:szCs w:val="24"/>
-        </w:rPr>
-        <w:t xml:space="preserve"> créer sans endommager les anciens.</w:t>
+        <w:t>Respect du principe ouvert/fermé, on peut ajouter de nouveaux objets produits a créer sans endommager les anciens.</w:t>
       </w:r>
     </w:p>
     <w:p>
@@ -557,7 +530,7 @@
     </w:p>
     <w:p>
       <w:pPr>
-        <w:pStyle w:val="ListParagraph"/>
+        <w:pStyle w:val="Paragraphedeliste"/>
         <w:numPr>
           <w:ilvl w:val="0"/>
           <w:numId w:val="6"/>
@@ -577,7 +550,7 @@
     </w:p>
     <w:p>
       <w:pPr>
-        <w:pStyle w:val="ListParagraph"/>
+        <w:pStyle w:val="Paragraphedeliste"/>
         <w:numPr>
           <w:ilvl w:val="0"/>
           <w:numId w:val="6"/>
@@ -611,7 +584,7 @@
     </w:p>
     <w:p>
       <w:pPr>
-        <w:pStyle w:val="ListParagraph"/>
+        <w:pStyle w:val="Paragraphedeliste"/>
         <w:numPr>
           <w:ilvl w:val="0"/>
           <w:numId w:val="6"/>
@@ -652,25 +625,25 @@
     </w:p>
     <w:p>
       <w:pPr>
-        <w:pStyle w:val="ListParagraph"/>
-        <w:rPr>
-          <w:sz w:val="24"/>
-          <w:szCs w:val="24"/>
-        </w:rPr>
-      </w:pPr>
-    </w:p>
-    <w:p>
-      <w:pPr>
-        <w:pStyle w:val="ListParagraph"/>
-        <w:rPr>
-          <w:sz w:val="24"/>
-          <w:szCs w:val="24"/>
-        </w:rPr>
-      </w:pPr>
-    </w:p>
-    <w:p>
-      <w:pPr>
-        <w:pStyle w:val="ListParagraph"/>
+        <w:pStyle w:val="Paragraphedeliste"/>
+        <w:rPr>
+          <w:sz w:val="24"/>
+          <w:szCs w:val="24"/>
+        </w:rPr>
+      </w:pPr>
+    </w:p>
+    <w:p>
+      <w:pPr>
+        <w:pStyle w:val="Paragraphedeliste"/>
+        <w:rPr>
+          <w:sz w:val="24"/>
+          <w:szCs w:val="24"/>
+        </w:rPr>
+      </w:pPr>
+    </w:p>
+    <w:p>
+      <w:pPr>
+        <w:pStyle w:val="Paragraphedeliste"/>
         <w:numPr>
           <w:ilvl w:val="0"/>
           <w:numId w:val="8"/>
@@ -709,7 +682,7 @@
     </w:p>
     <w:p>
       <w:pPr>
-        <w:pStyle w:val="ListParagraph"/>
+        <w:pStyle w:val="Paragraphedeliste"/>
         <w:numPr>
           <w:ilvl w:val="0"/>
           <w:numId w:val="9"/>
@@ -737,7 +710,7 @@
     </w:p>
     <w:p>
       <w:pPr>
-        <w:pStyle w:val="ListParagraph"/>
+        <w:pStyle w:val="Paragraphedeliste"/>
         <w:numPr>
           <w:ilvl w:val="0"/>
           <w:numId w:val="9"/>
@@ -775,7 +748,7 @@
     </w:p>
     <w:p>
       <w:pPr>
-        <w:pStyle w:val="ListParagraph"/>
+        <w:pStyle w:val="Paragraphedeliste"/>
         <w:numPr>
           <w:ilvl w:val="0"/>
           <w:numId w:val="10"/>
@@ -796,7 +769,7 @@
     </w:p>
     <w:p>
       <w:pPr>
-        <w:pStyle w:val="ListParagraph"/>
+        <w:pStyle w:val="Paragraphedeliste"/>
         <w:numPr>
           <w:ilvl w:val="0"/>
           <w:numId w:val="10"/>
@@ -831,7 +804,7 @@
     </w:p>
     <w:p>
       <w:pPr>
-        <w:pStyle w:val="ListParagraph"/>
+        <w:pStyle w:val="Paragraphedeliste"/>
         <w:numPr>
           <w:ilvl w:val="0"/>
           <w:numId w:val="10"/>
@@ -847,21 +820,7 @@
           <w:sz w:val="24"/>
           <w:szCs w:val="24"/>
         </w:rPr>
-        <w:t xml:space="preserve">Le débogage peut </w:t>
-      </w:r>
-      <w:r>
-        <w:rPr>
-          <w:sz w:val="24"/>
-          <w:szCs w:val="24"/>
-        </w:rPr>
-        <w:t xml:space="preserve">vite </w:t>
-      </w:r>
-      <w:r>
-        <w:rPr>
-          <w:sz w:val="24"/>
-          <w:szCs w:val="24"/>
-        </w:rPr>
-        <w:t>devenir compliqu</w:t>
+        <w:t>Le débogage peut vite devenir compliqu</w:t>
       </w:r>
       <w:r>
         <w:rPr>
@@ -890,6 +849,245 @@
           <w:szCs w:val="24"/>
         </w:rPr>
         <w:t>le plus possible pour éviter de faire des erreurs.</w:t>
+      </w:r>
+    </w:p>
+    <w:p>
+      <w:pPr>
+        <w:rPr>
+          <w:sz w:val="24"/>
+          <w:szCs w:val="24"/>
+          <w:u w:val="single"/>
+        </w:rPr>
+      </w:pPr>
+      <w:r>
+        <w:rPr>
+          <w:sz w:val="24"/>
+          <w:szCs w:val="24"/>
+          <w:u w:val="single"/>
+        </w:rPr>
+        <w:br w:type="page"/>
+      </w:r>
+    </w:p>
+    <w:p>
+      <w:pPr>
+        <w:pStyle w:val="Titre2"/>
+        <w:rPr>
+          <w:sz w:val="32"/>
+          <w:szCs w:val="32"/>
+        </w:rPr>
+      </w:pPr>
+      <w:r>
+        <w:rPr>
+          <w:sz w:val="32"/>
+          <w:szCs w:val="32"/>
+        </w:rPr>
+        <w:lastRenderedPageBreak/>
+        <w:t>4. Les diagrammes de classes détaillés</w:t>
+      </w:r>
+    </w:p>
+    <w:p/>
+    <w:p>
+      <w:pPr>
+        <w:pStyle w:val="Paragraphedeliste"/>
+        <w:numPr>
+          <w:ilvl w:val="0"/>
+          <w:numId w:val="4"/>
+        </w:numPr>
+        <w:rPr>
+          <w:sz w:val="24"/>
+          <w:szCs w:val="24"/>
+        </w:rPr>
+      </w:pPr>
+      <w:r>
+        <w:rPr>
+          <w:sz w:val="24"/>
+          <w:szCs w:val="24"/>
+        </w:rPr>
+        <w:t>Patron Factory Method :</w:t>
+      </w:r>
+    </w:p>
+    <w:p>
+      <w:pPr>
+        <w:keepNext/>
+      </w:pPr>
+      <w:r>
+        <w:rPr>
+          <w:noProof/>
+          <w:sz w:val="24"/>
+          <w:szCs w:val="24"/>
+        </w:rPr>
+        <w:drawing>
+          <wp:inline distT="0" distB="0" distL="0" distR="0" wp14:anchorId="02254929" wp14:editId="18120FAD">
+            <wp:extent cx="6225540" cy="3726180"/>
+            <wp:effectExtent l="0" t="0" r="3810" b="7620"/>
+            <wp:docPr id="1" name="Image 1"/>
+            <wp:cNvGraphicFramePr>
+              <a:graphicFrameLocks xmlns:a="http://schemas.openxmlformats.org/drawingml/2006/main" noChangeAspect="1"/>
+            </wp:cNvGraphicFramePr>
+            <a:graphic xmlns:a="http://schemas.openxmlformats.org/drawingml/2006/main">
+              <a:graphicData uri="http://schemas.openxmlformats.org/drawingml/2006/picture">
+                <pic:pic xmlns:pic="http://schemas.openxmlformats.org/drawingml/2006/picture">
+                  <pic:nvPicPr>
+                    <pic:cNvPr id="1" name="Image 1"/>
+                    <pic:cNvPicPr/>
+                  </pic:nvPicPr>
+                  <pic:blipFill>
+                    <a:blip r:embed="rId6">
+                      <a:extLst>
+                        <a:ext uri="{28A0092B-C50C-407E-A947-70E740481C1C}">
+                          <a14:useLocalDpi xmlns:a14="http://schemas.microsoft.com/office/drawing/2010/main" val="0"/>
+                        </a:ext>
+                      </a:extLst>
+                    </a:blip>
+                    <a:stretch>
+                      <a:fillRect/>
+                    </a:stretch>
+                  </pic:blipFill>
+                  <pic:spPr>
+                    <a:xfrm>
+                      <a:off x="0" y="0"/>
+                      <a:ext cx="6225540" cy="3726180"/>
+                    </a:xfrm>
+                    <a:prstGeom prst="rect">
+                      <a:avLst/>
+                    </a:prstGeom>
+                  </pic:spPr>
+                </pic:pic>
+              </a:graphicData>
+            </a:graphic>
+          </wp:inline>
+        </w:drawing>
+      </w:r>
+    </w:p>
+    <w:p>
+      <w:pPr>
+        <w:pStyle w:val="Lgende"/>
+        <w:rPr>
+          <w:noProof/>
+          <w:sz w:val="24"/>
+          <w:szCs w:val="24"/>
+        </w:rPr>
+      </w:pPr>
+      <w:r>
+        <w:t xml:space="preserve">Figure </w:t>
+      </w:r>
+      <w:fldSimple w:instr=" SEQ Figure \* ARABIC ">
+        <w:r>
+          <w:rPr>
+            <w:noProof/>
+          </w:rPr>
+          <w:t>1</w:t>
+        </w:r>
+      </w:fldSimple>
+      <w:r>
+        <w:t>: Diagramme de classes du patron Fabrique</w:t>
+      </w:r>
+    </w:p>
+    <w:p>
+      <w:pPr>
+        <w:rPr>
+          <w:noProof/>
+          <w:sz w:val="24"/>
+          <w:szCs w:val="24"/>
+        </w:rPr>
+      </w:pPr>
+    </w:p>
+    <w:p>
+      <w:pPr>
+        <w:pStyle w:val="Paragraphedeliste"/>
+        <w:numPr>
+          <w:ilvl w:val="0"/>
+          <w:numId w:val="4"/>
+        </w:numPr>
+        <w:rPr>
+          <w:sz w:val="24"/>
+          <w:szCs w:val="24"/>
+        </w:rPr>
+      </w:pPr>
+      <w:r>
+        <w:rPr>
+          <w:sz w:val="24"/>
+          <w:szCs w:val="24"/>
+        </w:rPr>
+        <w:t>Patron Template Method :</w:t>
+      </w:r>
+    </w:p>
+    <w:p>
+      <w:pPr>
+        <w:keepNext/>
+        <w:ind w:left="360"/>
+      </w:pPr>
+      <w:r>
+        <w:rPr>
+          <w:noProof/>
+          <w:sz w:val="24"/>
+          <w:szCs w:val="24"/>
+        </w:rPr>
+        <w:lastRenderedPageBreak/>
+        <w:drawing>
+          <wp:inline distT="0" distB="0" distL="0" distR="0" wp14:anchorId="3D035F5F" wp14:editId="55E203E8">
+            <wp:extent cx="5972810" cy="3462655"/>
+            <wp:effectExtent l="0" t="0" r="8890" b="4445"/>
+            <wp:docPr id="2" name="Image 2"/>
+            <wp:cNvGraphicFramePr>
+              <a:graphicFrameLocks xmlns:a="http://schemas.openxmlformats.org/drawingml/2006/main" noChangeAspect="1"/>
+            </wp:cNvGraphicFramePr>
+            <a:graphic xmlns:a="http://schemas.openxmlformats.org/drawingml/2006/main">
+              <a:graphicData uri="http://schemas.openxmlformats.org/drawingml/2006/picture">
+                <pic:pic xmlns:pic="http://schemas.openxmlformats.org/drawingml/2006/picture">
+                  <pic:nvPicPr>
+                    <pic:cNvPr id="2" name="Image 2"/>
+                    <pic:cNvPicPr/>
+                  </pic:nvPicPr>
+                  <pic:blipFill>
+                    <a:blip r:embed="rId7">
+                      <a:extLst>
+                        <a:ext uri="{28A0092B-C50C-407E-A947-70E740481C1C}">
+                          <a14:useLocalDpi xmlns:a14="http://schemas.microsoft.com/office/drawing/2010/main" val="0"/>
+                        </a:ext>
+                      </a:extLst>
+                    </a:blip>
+                    <a:stretch>
+                      <a:fillRect/>
+                    </a:stretch>
+                  </pic:blipFill>
+                  <pic:spPr>
+                    <a:xfrm>
+                      <a:off x="0" y="0"/>
+                      <a:ext cx="5972810" cy="3462655"/>
+                    </a:xfrm>
+                    <a:prstGeom prst="rect">
+                      <a:avLst/>
+                    </a:prstGeom>
+                  </pic:spPr>
+                </pic:pic>
+              </a:graphicData>
+            </a:graphic>
+          </wp:inline>
+        </w:drawing>
+      </w:r>
+    </w:p>
+    <w:p>
+      <w:pPr>
+        <w:pStyle w:val="Lgende"/>
+        <w:rPr>
+          <w:sz w:val="24"/>
+          <w:szCs w:val="24"/>
+        </w:rPr>
+      </w:pPr>
+      <w:r>
+        <w:t xml:space="preserve">Figure </w:t>
+      </w:r>
+      <w:fldSimple w:instr=" SEQ Figure \* ARABIC ">
+        <w:r>
+          <w:rPr>
+            <w:noProof/>
+          </w:rPr>
+          <w:t>2</w:t>
+        </w:r>
+      </w:fldSimple>
+      <w:r>
+        <w:t>: Diagramme de classes du patron Template Method</w:t>
       </w:r>
     </w:p>
     <w:sectPr>
@@ -1133,7 +1331,7 @@
   <w:abstractNum w:abstractNumId="2" w15:restartNumberingAfterBreak="0">
     <w:nsid w:val="0AEE0A0D"/>
     <w:multiLevelType w:val="hybridMultilevel"/>
-    <w:tmpl w:val="3CACF390"/>
+    <w:tmpl w:val="8A00B3FC"/>
     <w:lvl w:ilvl="0" w:tplc="0C0C0001">
       <w:start w:val="1"/>
       <w:numFmt w:val="bullet"/>
@@ -2418,11 +2616,11 @@
     <w:name w:val="Normal"/>
     <w:qFormat/>
   </w:style>
-  <w:style w:type="paragraph" w:styleId="Heading1">
+  <w:style w:type="paragraph" w:styleId="Titre1">
     <w:name w:val="heading 1"/>
     <w:basedOn w:val="Normal"/>
     <w:next w:val="Normal"/>
-    <w:link w:val="Heading1Char"/>
+    <w:link w:val="Titre1Car"/>
     <w:uiPriority w:val="9"/>
     <w:qFormat/>
     <w:rsid w:val="00765EBD"/>
@@ -2439,11 +2637,11 @@
       <w:szCs w:val="32"/>
     </w:rPr>
   </w:style>
-  <w:style w:type="paragraph" w:styleId="Heading2">
+  <w:style w:type="paragraph" w:styleId="Titre2">
     <w:name w:val="heading 2"/>
     <w:basedOn w:val="Normal"/>
     <w:next w:val="Normal"/>
-    <w:link w:val="Heading2Char"/>
+    <w:link w:val="Titre2Car"/>
     <w:uiPriority w:val="9"/>
     <w:unhideWhenUsed/>
     <w:qFormat/>
@@ -2461,13 +2659,13 @@
       <w:szCs w:val="26"/>
     </w:rPr>
   </w:style>
-  <w:style w:type="character" w:default="1" w:styleId="DefaultParagraphFont">
+  <w:style w:type="character" w:default="1" w:styleId="Policepardfaut">
     <w:name w:val="Default Paragraph Font"/>
     <w:uiPriority w:val="1"/>
     <w:semiHidden/>
     <w:unhideWhenUsed/>
   </w:style>
-  <w:style w:type="table" w:default="1" w:styleId="TableNormal">
+  <w:style w:type="table" w:default="1" w:styleId="TableauNormal">
     <w:name w:val="Normal Table"/>
     <w:uiPriority w:val="99"/>
     <w:semiHidden/>
@@ -2482,17 +2680,17 @@
       </w:tblCellMar>
     </w:tblPr>
   </w:style>
-  <w:style w:type="numbering" w:default="1" w:styleId="NoList">
+  <w:style w:type="numbering" w:default="1" w:styleId="Aucuneliste">
     <w:name w:val="No List"/>
     <w:uiPriority w:val="99"/>
     <w:semiHidden/>
     <w:unhideWhenUsed/>
   </w:style>
-  <w:style w:type="paragraph" w:styleId="Title">
+  <w:style w:type="paragraph" w:styleId="Titre">
     <w:name w:val="Title"/>
     <w:basedOn w:val="Normal"/>
     <w:next w:val="Normal"/>
-    <w:link w:val="TitleChar"/>
+    <w:link w:val="TitreCar"/>
     <w:uiPriority w:val="10"/>
     <w:qFormat/>
     <w:rsid w:val="00765EBD"/>
@@ -2508,10 +2706,10 @@
       <w:szCs w:val="56"/>
     </w:rPr>
   </w:style>
-  <w:style w:type="character" w:customStyle="1" w:styleId="TitleChar">
-    <w:name w:val="Title Char"/>
-    <w:basedOn w:val="DefaultParagraphFont"/>
-    <w:link w:val="Title"/>
+  <w:style w:type="character" w:customStyle="1" w:styleId="TitreCar">
+    <w:name w:val="Titre Car"/>
+    <w:basedOn w:val="Policepardfaut"/>
+    <w:link w:val="Titre"/>
     <w:uiPriority w:val="10"/>
     <w:rsid w:val="00765EBD"/>
     <w:rPr>
@@ -2522,10 +2720,10 @@
       <w:szCs w:val="56"/>
     </w:rPr>
   </w:style>
-  <w:style w:type="character" w:customStyle="1" w:styleId="Heading1Char">
-    <w:name w:val="Heading 1 Char"/>
-    <w:basedOn w:val="DefaultParagraphFont"/>
-    <w:link w:val="Heading1"/>
+  <w:style w:type="character" w:customStyle="1" w:styleId="Titre1Car">
+    <w:name w:val="Titre 1 Car"/>
+    <w:basedOn w:val="Policepardfaut"/>
+    <w:link w:val="Titre1"/>
     <w:uiPriority w:val="9"/>
     <w:rsid w:val="00765EBD"/>
     <w:rPr>
@@ -2535,7 +2733,7 @@
       <w:szCs w:val="32"/>
     </w:rPr>
   </w:style>
-  <w:style w:type="paragraph" w:styleId="ListParagraph">
+  <w:style w:type="paragraph" w:styleId="Paragraphedeliste">
     <w:name w:val="List Paragraph"/>
     <w:basedOn w:val="Normal"/>
     <w:uiPriority w:val="34"/>
@@ -2546,10 +2744,10 @@
       <w:contextualSpacing/>
     </w:pPr>
   </w:style>
-  <w:style w:type="character" w:customStyle="1" w:styleId="Heading2Char">
-    <w:name w:val="Heading 2 Char"/>
-    <w:basedOn w:val="DefaultParagraphFont"/>
-    <w:link w:val="Heading2"/>
+  <w:style w:type="character" w:customStyle="1" w:styleId="Titre2Car">
+    <w:name w:val="Titre 2 Car"/>
+    <w:basedOn w:val="Policepardfaut"/>
+    <w:link w:val="Titre2"/>
     <w:uiPriority w:val="9"/>
     <w:rsid w:val="00D340EA"/>
     <w:rPr>
@@ -2557,6 +2755,25 @@
       <w:color w:val="2F5496" w:themeColor="accent1" w:themeShade="BF"/>
       <w:sz w:val="26"/>
       <w:szCs w:val="26"/>
+    </w:rPr>
+  </w:style>
+  <w:style w:type="paragraph" w:styleId="Lgende">
+    <w:name w:val="caption"/>
+    <w:basedOn w:val="Normal"/>
+    <w:next w:val="Normal"/>
+    <w:uiPriority w:val="35"/>
+    <w:unhideWhenUsed/>
+    <w:qFormat/>
+    <w:rsid w:val="00585FB7"/>
+    <w:pPr>
+      <w:spacing w:after="200" w:line="240" w:lineRule="auto"/>
+    </w:pPr>
+    <w:rPr>
+      <w:i/>
+      <w:iCs/>
+      <w:color w:val="44546A" w:themeColor="text2"/>
+      <w:sz w:val="18"/>
+      <w:szCs w:val="18"/>
     </w:rPr>
   </w:style>
 </w:styles>
@@ -2855,4 +3072,16 @@
     </a:ext>
   </a:extLst>
 </a:theme>
+</file>
+
+<file path=customXml/item1.xml><?xml version="1.0" encoding="utf-8"?>
+<b:Sources xmlns:b="http://schemas.openxmlformats.org/officeDocument/2006/bibliography" xmlns="http://schemas.openxmlformats.org/officeDocument/2006/bibliography" SelectedStyle="\IEEE2006OfficeOnline.xsl" StyleName="IEEE" Version="2006"/>
+</file>
+
+<file path=customXml/itemProps1.xml><?xml version="1.0" encoding="utf-8"?>
+<ds:datastoreItem xmlns:ds="http://schemas.openxmlformats.org/officeDocument/2006/customXml" ds:itemID="{86148CA5-1148-4B88-AE0C-7975ADDF44E4}">
+  <ds:schemaRefs>
+    <ds:schemaRef ds:uri="http://schemas.openxmlformats.org/officeDocument/2006/bibliography"/>
+  </ds:schemaRefs>
+</ds:datastoreItem>
 </file>
</xml_diff>

<commit_message>
Ajout de ma partie du rapport
</commit_message>
<xml_diff>
--- a/TP4.docx
+++ b/TP4.docx
@@ -92,7 +92,7 @@
     </w:p>
     <w:p>
       <w:pPr>
-        <w:pStyle w:val="Titre"/>
+        <w:pStyle w:val="Title"/>
         <w:jc w:val="center"/>
       </w:pPr>
       <w:r>
@@ -103,7 +103,7 @@
     <w:p/>
     <w:p>
       <w:pPr>
-        <w:pStyle w:val="Titre1"/>
+        <w:pStyle w:val="Heading1"/>
       </w:pPr>
       <w:r>
         <w:t>2. Identifier des patrons de conception utiles pour votre cas d’étude</w:t>
@@ -112,7 +112,7 @@
     <w:p/>
     <w:p>
       <w:pPr>
-        <w:pStyle w:val="Paragraphedeliste"/>
+        <w:pStyle w:val="ListParagraph"/>
         <w:numPr>
           <w:ilvl w:val="0"/>
           <w:numId w:val="4"/>
@@ -137,84 +137,527 @@
           <w:szCs w:val="24"/>
           <w:u w:val="single"/>
         </w:rPr>
-        <w:t>Fabrique</w:t>
-      </w:r>
-    </w:p>
-    <w:p>
-      <w:pPr>
-        <w:rPr>
-          <w:sz w:val="24"/>
-          <w:szCs w:val="24"/>
-        </w:rPr>
-      </w:pPr>
-      <w:r>
-        <w:rPr>
-          <w:sz w:val="24"/>
-          <w:szCs w:val="24"/>
-        </w:rPr>
-        <w:t xml:space="preserve">Parmi les fonctionnalités demandées, notre application doit être capable de créer des profils pour les utilisateurs. De plus, pour cela, nous allons utiliser et gérer des ressources systèmes importantes telles des structures de fichiers et des ressources réseau (serveur infonuagique). En prenant tous ces besoins en compte, le patron Fabrique nous semble le plus approprié à la tâche. En effet, il nous permet de pouvoir créer des objets sans spécifier </w:t>
-      </w:r>
-      <w:r>
-        <w:rPr>
-          <w:sz w:val="24"/>
-          <w:szCs w:val="24"/>
-        </w:rPr>
-        <w:t xml:space="preserve">à l’avance </w:t>
-      </w:r>
-      <w:r>
-        <w:rPr>
-          <w:sz w:val="24"/>
-          <w:szCs w:val="24"/>
-        </w:rPr>
-        <w:t xml:space="preserve">leurs types </w:t>
-      </w:r>
-      <w:r>
-        <w:rPr>
-          <w:sz w:val="24"/>
-          <w:szCs w:val="24"/>
-        </w:rPr>
-        <w:t xml:space="preserve">dans la classe de base </w:t>
-      </w:r>
-      <w:r>
-        <w:rPr>
-          <w:sz w:val="24"/>
-          <w:szCs w:val="24"/>
-        </w:rPr>
-        <w:t xml:space="preserve">et ainsi (grâce à l’héritage) </w:t>
-      </w:r>
-      <w:r>
-        <w:rPr>
-          <w:sz w:val="24"/>
-          <w:szCs w:val="24"/>
-        </w:rPr>
-        <w:t>nous offre de la flexibilité dans la suite de l’implémentation. Il nous permet également de r</w:t>
-      </w:r>
-      <w:r>
-        <w:rPr>
-          <w:sz w:val="24"/>
-          <w:szCs w:val="24"/>
-        </w:rPr>
-        <w:t>éutiliser des objets déjà crée ce qui nous économisera des ressources systèmes</w:t>
-      </w:r>
-      <w:r>
-        <w:rPr>
-          <w:sz w:val="24"/>
-          <w:szCs w:val="24"/>
-        </w:rPr>
-        <w:t xml:space="preserve"> car il nous faudra une méthode qui soit à la fois capable de créer des objets mais aussi de les retenir en mémoire pour les utiliser plus tard. Toutes ces caractéristiques correspondent fortement au patron Fabrique.</w:t>
-      </w:r>
-    </w:p>
-    <w:p>
-      <w:pPr>
-        <w:rPr>
-          <w:sz w:val="24"/>
-          <w:szCs w:val="24"/>
-        </w:rPr>
-      </w:pPr>
-    </w:p>
-    <w:p>
-      <w:pPr>
-        <w:pStyle w:val="Paragraphedeliste"/>
+        <w:t>Singleton</w:t>
+      </w:r>
+    </w:p>
+    <w:p>
+      <w:pPr>
+        <w:rPr>
+          <w:sz w:val="24"/>
+          <w:szCs w:val="24"/>
+        </w:rPr>
+      </w:pPr>
+      <w:r>
+        <w:rPr>
+          <w:sz w:val="24"/>
+          <w:szCs w:val="24"/>
+        </w:rPr>
+        <w:t xml:space="preserve">L’utilité principale de </w:t>
+      </w:r>
+      <w:proofErr w:type="spellStart"/>
+      <w:r>
+        <w:rPr>
+          <w:sz w:val="24"/>
+          <w:szCs w:val="24"/>
+        </w:rPr>
+        <w:t>PolyPiano</w:t>
+      </w:r>
+      <w:proofErr w:type="spellEnd"/>
+      <w:r>
+        <w:rPr>
+          <w:sz w:val="24"/>
+          <w:szCs w:val="24"/>
+        </w:rPr>
+        <w:t xml:space="preserve"> est l’analyse de la performance musicale des étudiants. Pour ce faire, parmi tout ce que propose </w:t>
+      </w:r>
+      <w:proofErr w:type="spellStart"/>
+      <w:r>
+        <w:rPr>
+          <w:sz w:val="24"/>
+          <w:szCs w:val="24"/>
+        </w:rPr>
+        <w:t>PolyPiano</w:t>
+      </w:r>
+      <w:proofErr w:type="spellEnd"/>
+      <w:r>
+        <w:rPr>
+          <w:sz w:val="24"/>
+          <w:szCs w:val="24"/>
+        </w:rPr>
+        <w:t>, il y a un programme charg</w:t>
+      </w:r>
+      <w:r>
+        <w:rPr>
+          <w:sz w:val="24"/>
+          <w:szCs w:val="24"/>
+        </w:rPr>
+        <w:t>é</w:t>
+      </w:r>
+      <w:r>
+        <w:rPr>
+          <w:sz w:val="24"/>
+          <w:szCs w:val="24"/>
+        </w:rPr>
+        <w:t xml:space="preserve"> d</w:t>
+      </w:r>
+      <w:r>
+        <w:rPr>
+          <w:sz w:val="24"/>
+          <w:szCs w:val="24"/>
+        </w:rPr>
+        <w:t xml:space="preserve">’exécuter </w:t>
+      </w:r>
+      <w:r>
+        <w:rPr>
+          <w:sz w:val="24"/>
+          <w:szCs w:val="24"/>
+        </w:rPr>
+        <w:t xml:space="preserve">cette </w:t>
+      </w:r>
+      <w:r>
+        <w:rPr>
+          <w:sz w:val="24"/>
+          <w:szCs w:val="24"/>
+        </w:rPr>
+        <w:t xml:space="preserve">tâche. </w:t>
+      </w:r>
+      <w:r>
+        <w:rPr>
+          <w:sz w:val="24"/>
+          <w:szCs w:val="24"/>
+        </w:rPr>
+        <w:t>Ce programme est unique, qu</w:t>
+      </w:r>
+      <w:r>
+        <w:rPr>
+          <w:sz w:val="24"/>
+          <w:szCs w:val="24"/>
+        </w:rPr>
+        <w:t>i</w:t>
+      </w:r>
+      <w:r>
+        <w:rPr>
+          <w:sz w:val="24"/>
+          <w:szCs w:val="24"/>
+        </w:rPr>
+        <w:t xml:space="preserve"> que soit l’étudiant, il va opérer de la même façon. Le fait qu’il soit en un seul exemplaire amène l’idée d’utiliser le patron Singleton. Ce patron garantit </w:t>
+      </w:r>
+      <w:r>
+        <w:rPr>
+          <w:sz w:val="24"/>
+          <w:szCs w:val="24"/>
+        </w:rPr>
+        <w:t xml:space="preserve">une seule instance d’une </w:t>
+      </w:r>
+      <w:r>
+        <w:rPr>
+          <w:sz w:val="24"/>
+          <w:szCs w:val="24"/>
+        </w:rPr>
+        <w:t>classe, et fournit un point d’accès global a c</w:t>
+      </w:r>
+      <w:r>
+        <w:rPr>
+          <w:sz w:val="24"/>
+          <w:szCs w:val="24"/>
+        </w:rPr>
+        <w:t>elle-ci</w:t>
+      </w:r>
+      <w:r>
+        <w:rPr>
+          <w:sz w:val="24"/>
+          <w:szCs w:val="24"/>
+        </w:rPr>
+        <w:t>, ce qui convient parfaitement à notre situation. On peut alors créer une classe qui contiendra la méthode analysant la performance de l’</w:t>
+      </w:r>
+      <w:r>
+        <w:rPr>
+          <w:sz w:val="24"/>
+          <w:szCs w:val="24"/>
+        </w:rPr>
+        <w:t>étudiant</w:t>
+      </w:r>
+      <w:r>
+        <w:rPr>
+          <w:sz w:val="24"/>
+          <w:szCs w:val="24"/>
+        </w:rPr>
+        <w:t>.</w:t>
+      </w:r>
+    </w:p>
+    <w:p>
+      <w:pPr>
+        <w:rPr>
+          <w:sz w:val="26"/>
+          <w:szCs w:val="26"/>
+        </w:rPr>
+      </w:pPr>
+      <w:r>
+        <w:rPr>
+          <w:sz w:val="26"/>
+          <w:szCs w:val="26"/>
+        </w:rPr>
+        <w:br w:type="page"/>
+      </w:r>
+    </w:p>
+    <w:p>
+      <w:pPr>
+        <w:pStyle w:val="Heading2"/>
+        <w:rPr>
+          <w:sz w:val="32"/>
+          <w:szCs w:val="32"/>
+        </w:rPr>
+      </w:pPr>
+      <w:r>
+        <w:rPr>
+          <w:sz w:val="32"/>
+          <w:szCs w:val="32"/>
+        </w:rPr>
+        <w:lastRenderedPageBreak/>
+        <w:t>3. Discussion des avantages et des inconvénients</w:t>
+      </w:r>
+    </w:p>
+    <w:p/>
+    <w:p>
+      <w:pPr>
+        <w:pStyle w:val="ListParagraph"/>
+        <w:numPr>
+          <w:ilvl w:val="0"/>
+          <w:numId w:val="4"/>
+        </w:numPr>
+        <w:rPr>
+          <w:sz w:val="24"/>
+          <w:szCs w:val="24"/>
+          <w:u w:val="single"/>
+        </w:rPr>
+      </w:pPr>
+      <w:r>
+        <w:rPr>
+          <w:sz w:val="24"/>
+          <w:szCs w:val="24"/>
+          <w:u w:val="single"/>
+        </w:rPr>
+        <w:t xml:space="preserve">Patron </w:t>
+      </w:r>
+      <w:r>
+        <w:rPr>
+          <w:sz w:val="24"/>
+          <w:szCs w:val="24"/>
+          <w:u w:val="single"/>
+        </w:rPr>
+        <w:t>Singleton</w:t>
+      </w:r>
+      <w:r>
+        <w:rPr>
+          <w:sz w:val="24"/>
+          <w:szCs w:val="24"/>
+          <w:u w:val="single"/>
+        </w:rPr>
+        <w:t> :</w:t>
+      </w:r>
+    </w:p>
+    <w:p>
+      <w:pPr>
+        <w:rPr>
+          <w:sz w:val="24"/>
+          <w:szCs w:val="24"/>
+        </w:rPr>
+      </w:pPr>
+      <w:r>
+        <w:rPr>
+          <w:sz w:val="24"/>
+          <w:szCs w:val="24"/>
+          <w:u w:val="single"/>
+        </w:rPr>
+        <w:t>Avantages :</w:t>
+      </w:r>
+      <w:r>
+        <w:rPr>
+          <w:sz w:val="24"/>
+          <w:szCs w:val="24"/>
+        </w:rPr>
+        <w:t xml:space="preserve"> </w:t>
+      </w:r>
+    </w:p>
+    <w:p>
+      <w:pPr>
+        <w:pStyle w:val="ListParagraph"/>
+        <w:numPr>
+          <w:ilvl w:val="0"/>
+          <w:numId w:val="5"/>
+        </w:numPr>
+        <w:rPr>
+          <w:sz w:val="24"/>
+          <w:szCs w:val="24"/>
+        </w:rPr>
+      </w:pPr>
+      <w:r>
+        <w:rPr>
+          <w:sz w:val="24"/>
+          <w:szCs w:val="24"/>
+        </w:rPr>
+        <w:t>La classe créée est unique, et on a un point d’</w:t>
+      </w:r>
+      <w:r>
+        <w:rPr>
+          <w:sz w:val="24"/>
+          <w:szCs w:val="24"/>
+        </w:rPr>
+        <w:t>accès</w:t>
+      </w:r>
+      <w:r>
+        <w:rPr>
+          <w:sz w:val="24"/>
+          <w:szCs w:val="24"/>
+        </w:rPr>
+        <w:t xml:space="preserve"> global </w:t>
+      </w:r>
+      <w:r>
+        <w:rPr>
+          <w:sz w:val="24"/>
+          <w:szCs w:val="24"/>
+        </w:rPr>
+        <w:t>à</w:t>
+      </w:r>
+      <w:r>
+        <w:rPr>
+          <w:sz w:val="24"/>
+          <w:szCs w:val="24"/>
+        </w:rPr>
+        <w:t xml:space="preserve"> celle-ci</w:t>
+      </w:r>
+      <w:r>
+        <w:rPr>
+          <w:sz w:val="24"/>
+          <w:szCs w:val="24"/>
+        </w:rPr>
+        <w:t>, toute instance d’étudiant va faire appel au même objet pour analyser la performance.</w:t>
+      </w:r>
+    </w:p>
+    <w:p>
+      <w:pPr>
+        <w:pStyle w:val="ListParagraph"/>
+        <w:numPr>
+          <w:ilvl w:val="0"/>
+          <w:numId w:val="5"/>
+        </w:numPr>
+        <w:rPr>
+          <w:sz w:val="24"/>
+          <w:szCs w:val="24"/>
+        </w:rPr>
+      </w:pPr>
+      <w:r>
+        <w:rPr>
+          <w:sz w:val="24"/>
+          <w:szCs w:val="24"/>
+        </w:rPr>
+        <w:t xml:space="preserve">La classe est </w:t>
+      </w:r>
+      <w:r>
+        <w:rPr>
+          <w:sz w:val="24"/>
+          <w:szCs w:val="24"/>
+        </w:rPr>
+        <w:t>initialisée</w:t>
+      </w:r>
+      <w:r>
+        <w:rPr>
+          <w:sz w:val="24"/>
+          <w:szCs w:val="24"/>
+        </w:rPr>
+        <w:t xml:space="preserve"> une seule fois tout le long, ce qui est très efficace et excellent au niveau de la performance de l’</w:t>
+      </w:r>
+      <w:r>
+        <w:rPr>
+          <w:sz w:val="24"/>
+          <w:szCs w:val="24"/>
+        </w:rPr>
+        <w:t>entièreté</w:t>
+      </w:r>
+      <w:r>
+        <w:rPr>
+          <w:sz w:val="24"/>
+          <w:szCs w:val="24"/>
+        </w:rPr>
+        <w:t xml:space="preserve"> de </w:t>
+      </w:r>
+      <w:proofErr w:type="spellStart"/>
+      <w:r>
+        <w:rPr>
+          <w:sz w:val="24"/>
+          <w:szCs w:val="24"/>
+        </w:rPr>
+        <w:t>PolyPiano</w:t>
+      </w:r>
+      <w:proofErr w:type="spellEnd"/>
+      <w:r>
+        <w:rPr>
+          <w:sz w:val="24"/>
+          <w:szCs w:val="24"/>
+        </w:rPr>
+        <w:t>.</w:t>
+      </w:r>
+    </w:p>
+    <w:p>
+      <w:pPr>
+        <w:pStyle w:val="ListParagraph"/>
+        <w:numPr>
+          <w:ilvl w:val="0"/>
+          <w:numId w:val="5"/>
+        </w:numPr>
+        <w:rPr>
+          <w:sz w:val="24"/>
+          <w:szCs w:val="24"/>
+        </w:rPr>
+      </w:pPr>
+      <w:r>
+        <w:rPr>
+          <w:sz w:val="24"/>
+          <w:szCs w:val="24"/>
+        </w:rPr>
+        <w:t>Le fait qu’il n’y ait qu’une instance f</w:t>
+      </w:r>
+      <w:r>
+        <w:rPr>
+          <w:sz w:val="24"/>
+          <w:szCs w:val="24"/>
+        </w:rPr>
+        <w:t>acilite</w:t>
+      </w:r>
+      <w:r>
+        <w:rPr>
+          <w:sz w:val="24"/>
+          <w:szCs w:val="24"/>
+        </w:rPr>
+        <w:t>rait</w:t>
+      </w:r>
+      <w:r>
+        <w:rPr>
+          <w:sz w:val="24"/>
+          <w:szCs w:val="24"/>
+        </w:rPr>
+        <w:t xml:space="preserve"> énormément le </w:t>
+      </w:r>
+      <w:r>
+        <w:rPr>
+          <w:sz w:val="24"/>
+          <w:szCs w:val="24"/>
+        </w:rPr>
+        <w:t xml:space="preserve">débogage lors de l’implémentation de </w:t>
+      </w:r>
+      <w:proofErr w:type="spellStart"/>
+      <w:r>
+        <w:rPr>
+          <w:sz w:val="24"/>
+          <w:szCs w:val="24"/>
+        </w:rPr>
+        <w:t>PolyPiano</w:t>
+      </w:r>
+      <w:proofErr w:type="spellEnd"/>
+      <w:r>
+        <w:rPr>
+          <w:sz w:val="24"/>
+          <w:szCs w:val="24"/>
+        </w:rPr>
+        <w:t xml:space="preserve">. </w:t>
+      </w:r>
+    </w:p>
+    <w:p>
+      <w:pPr>
+        <w:rPr>
+          <w:sz w:val="24"/>
+          <w:szCs w:val="24"/>
+        </w:rPr>
+      </w:pPr>
+      <w:r>
+        <w:rPr>
+          <w:sz w:val="24"/>
+          <w:szCs w:val="24"/>
+          <w:u w:val="single"/>
+        </w:rPr>
+        <w:t>Inconvénients :</w:t>
+      </w:r>
+      <w:r>
+        <w:rPr>
+          <w:sz w:val="24"/>
+          <w:szCs w:val="24"/>
+        </w:rPr>
+        <w:t xml:space="preserve"> </w:t>
+      </w:r>
+    </w:p>
+    <w:p>
+      <w:pPr>
+        <w:pStyle w:val="ListParagraph"/>
+        <w:numPr>
+          <w:ilvl w:val="0"/>
+          <w:numId w:val="6"/>
+        </w:numPr>
+        <w:rPr>
+          <w:sz w:val="24"/>
+          <w:szCs w:val="24"/>
+        </w:rPr>
+      </w:pPr>
+      <w:r>
+        <w:rPr>
+          <w:sz w:val="24"/>
+          <w:szCs w:val="24"/>
+        </w:rPr>
+        <w:t xml:space="preserve">Le patron Singleton viole le principe de </w:t>
+      </w:r>
+      <w:r>
+        <w:rPr>
+          <w:sz w:val="24"/>
+          <w:szCs w:val="24"/>
+        </w:rPr>
+        <w:t>responsabilité</w:t>
+      </w:r>
+      <w:r>
+        <w:rPr>
+          <w:sz w:val="24"/>
+          <w:szCs w:val="24"/>
+        </w:rPr>
+        <w:t xml:space="preserve"> unique, stipulant que chaque classe </w:t>
+      </w:r>
+      <w:r>
+        <w:rPr>
+          <w:sz w:val="24"/>
+          <w:szCs w:val="24"/>
+        </w:rPr>
+        <w:t>doit avoir une responsabilité distincte.</w:t>
+      </w:r>
+    </w:p>
+    <w:p>
+      <w:pPr>
+        <w:pStyle w:val="ListParagraph"/>
+        <w:numPr>
+          <w:ilvl w:val="0"/>
+          <w:numId w:val="6"/>
+        </w:numPr>
+        <w:rPr>
+          <w:sz w:val="24"/>
+          <w:szCs w:val="24"/>
+        </w:rPr>
+      </w:pPr>
+      <w:r>
+        <w:rPr>
+          <w:sz w:val="24"/>
+          <w:szCs w:val="24"/>
+        </w:rPr>
+        <w:t>Dans notre cas, les tests unitaires pourraient s’avérer difficiles, il est difficile d’isoler une classe dépendant d’une classe Singleton, donc certains tests unitaires pourraient s’avérer plus compliques que d’autres.</w:t>
+      </w:r>
+    </w:p>
+    <w:p>
+      <w:pPr>
+        <w:pStyle w:val="ListParagraph"/>
+        <w:rPr>
+          <w:sz w:val="24"/>
+          <w:szCs w:val="24"/>
+        </w:rPr>
+      </w:pPr>
+    </w:p>
+    <w:p>
+      <w:pPr>
+        <w:pStyle w:val="ListParagraph"/>
         <w:numPr>
           <w:ilvl w:val="0"/>
           <w:numId w:val="8"/>
@@ -222,14 +665,15 @@
         <w:rPr>
           <w:sz w:val="24"/>
           <w:szCs w:val="24"/>
-        </w:rPr>
-      </w:pPr>
-      <w:r>
-        <w:rPr>
-          <w:sz w:val="24"/>
-          <w:szCs w:val="24"/>
           <w:u w:val="single"/>
         </w:rPr>
+      </w:pPr>
+      <w:r>
+        <w:rPr>
+          <w:sz w:val="24"/>
+          <w:szCs w:val="24"/>
+          <w:u w:val="single"/>
+        </w:rPr>
         <w:t>Patron Template Method</w:t>
       </w:r>
     </w:p>
@@ -238,97 +682,261 @@
         <w:rPr>
           <w:sz w:val="24"/>
           <w:szCs w:val="24"/>
-        </w:rPr>
-      </w:pPr>
-      <w:r>
-        <w:rPr>
-          <w:sz w:val="24"/>
-          <w:szCs w:val="24"/>
-        </w:rPr>
-        <w:t xml:space="preserve">PolyPiano a un processus d’authentification, chaque utilisateur a besoin de se connecter. De plus, il y a deux types de comptes, les comptes élèves, et les comptes professeurs. Chacun ayant des accès différents aux ressources de l’application. En effet, le professeur a par exemple accès a la base de données de tous ses étudiants, ainsi qu’a la progression de ceux-ci, lui permettant de laisser des commentaires s’il en ressent le besoin. Le patron Template Method va permettre dans </w:t>
-      </w:r>
-      <w:r>
-        <w:rPr>
-          <w:sz w:val="24"/>
-          <w:szCs w:val="24"/>
-        </w:rPr>
-        <w:t xml:space="preserve">notre </w:t>
-      </w:r>
-      <w:r>
-        <w:rPr>
-          <w:sz w:val="24"/>
-          <w:szCs w:val="24"/>
-        </w:rPr>
-        <w:t xml:space="preserve">cas de s’assurer que l’utilisateur est bien un professeur avant de lui donner </w:t>
-      </w:r>
-      <w:r>
-        <w:rPr>
-          <w:sz w:val="24"/>
-          <w:szCs w:val="24"/>
-        </w:rPr>
-        <w:t>accès</w:t>
-      </w:r>
-      <w:r>
-        <w:rPr>
-          <w:sz w:val="24"/>
-          <w:szCs w:val="24"/>
-        </w:rPr>
-        <w:t xml:space="preserve"> a ses </w:t>
-      </w:r>
-      <w:r>
-        <w:rPr>
-          <w:sz w:val="24"/>
-          <w:szCs w:val="24"/>
-        </w:rPr>
-        <w:t>élèves</w:t>
-      </w:r>
-      <w:r>
-        <w:rPr>
-          <w:sz w:val="24"/>
-          <w:szCs w:val="24"/>
-        </w:rPr>
-        <w:t xml:space="preserve"> et </w:t>
-      </w:r>
-      <w:r>
-        <w:rPr>
-          <w:sz w:val="24"/>
-          <w:szCs w:val="24"/>
-        </w:rPr>
-        <w:t xml:space="preserve">à </w:t>
-      </w:r>
-      <w:r>
-        <w:rPr>
-          <w:sz w:val="24"/>
-          <w:szCs w:val="24"/>
-        </w:rPr>
-        <w:t>leurs performances</w:t>
-      </w:r>
-      <w:r>
-        <w:rPr>
-          <w:sz w:val="24"/>
-          <w:szCs w:val="24"/>
-        </w:rPr>
-        <w:t xml:space="preserve">. </w:t>
-      </w:r>
-    </w:p>
-    <w:p>
-      <w:pPr>
-        <w:rPr>
-          <w:sz w:val="26"/>
-          <w:szCs w:val="26"/>
-        </w:rPr>
-      </w:pPr>
-      <w:r>
-        <w:rPr>
-          <w:sz w:val="26"/>
-          <w:szCs w:val="26"/>
-        </w:rPr>
-        <w:br w:type="page"/>
-      </w:r>
-    </w:p>
-    <w:p>
-      <w:pPr>
-        <w:pStyle w:val="Titre2"/>
+          <w:u w:val="single"/>
+        </w:rPr>
+      </w:pPr>
+      <w:r>
+        <w:rPr>
+          <w:sz w:val="24"/>
+          <w:szCs w:val="24"/>
+          <w:u w:val="single"/>
+        </w:rPr>
+        <w:t>Avantages :</w:t>
+      </w:r>
+    </w:p>
+    <w:p>
+      <w:pPr>
+        <w:pStyle w:val="ListParagraph"/>
+        <w:numPr>
+          <w:ilvl w:val="0"/>
+          <w:numId w:val="9"/>
+        </w:numPr>
+        <w:rPr>
+          <w:sz w:val="24"/>
+          <w:szCs w:val="24"/>
+          <w:u w:val="single"/>
+        </w:rPr>
+      </w:pPr>
+      <w:r>
+        <w:rPr>
+          <w:sz w:val="24"/>
+          <w:szCs w:val="24"/>
+        </w:rPr>
+        <w:t>Ce patron favorise la réutilisation de code, on ne trouvera donc pas de duplication car dans notre cas toutes les classes vont provenir de la même classe abstraite</w:t>
+      </w:r>
+      <w:r>
+        <w:rPr>
+          <w:sz w:val="24"/>
+          <w:szCs w:val="24"/>
+        </w:rPr>
+        <w:t xml:space="preserve"> ou de base.</w:t>
+      </w:r>
+    </w:p>
+    <w:p>
+      <w:pPr>
+        <w:pStyle w:val="ListParagraph"/>
+        <w:numPr>
+          <w:ilvl w:val="0"/>
+          <w:numId w:val="9"/>
+        </w:numPr>
+        <w:rPr>
+          <w:sz w:val="24"/>
+          <w:szCs w:val="24"/>
+          <w:u w:val="single"/>
+        </w:rPr>
+      </w:pPr>
+      <w:r>
+        <w:rPr>
+          <w:sz w:val="24"/>
+          <w:szCs w:val="24"/>
+        </w:rPr>
+        <w:t>Il permet d’imposer des règles de surcharges, c’est-à-dire, laisser les clients surcharger quelques parties de l’algorithme.</w:t>
+      </w:r>
+    </w:p>
+    <w:p>
+      <w:pPr>
+        <w:rPr>
+          <w:sz w:val="24"/>
+          <w:szCs w:val="24"/>
+          <w:u w:val="single"/>
+        </w:rPr>
+      </w:pPr>
+      <w:r>
+        <w:rPr>
+          <w:sz w:val="24"/>
+          <w:szCs w:val="24"/>
+          <w:u w:val="single"/>
+        </w:rPr>
+        <w:t>Inconvénients :</w:t>
+      </w:r>
+    </w:p>
+    <w:p>
+      <w:pPr>
+        <w:pStyle w:val="ListParagraph"/>
+        <w:numPr>
+          <w:ilvl w:val="0"/>
+          <w:numId w:val="10"/>
+        </w:numPr>
+        <w:rPr>
+          <w:sz w:val="24"/>
+          <w:szCs w:val="24"/>
+          <w:u w:val="single"/>
+        </w:rPr>
+      </w:pPr>
+      <w:r>
+        <w:rPr>
+          <w:sz w:val="24"/>
+          <w:szCs w:val="24"/>
+        </w:rPr>
+        <w:t xml:space="preserve">Les clients sont limites dans la modification du code </w:t>
+      </w:r>
+      <w:r>
+        <w:rPr>
+          <w:sz w:val="24"/>
+          <w:szCs w:val="24"/>
+        </w:rPr>
+        <w:t>à</w:t>
+      </w:r>
+      <w:r>
+        <w:rPr>
+          <w:sz w:val="24"/>
+          <w:szCs w:val="24"/>
+        </w:rPr>
+        <w:t xml:space="preserve"> cause du squelette de l’algorithme, qu’il ne faut donc pas modifier sous peine de casser le code.</w:t>
+      </w:r>
+    </w:p>
+    <w:p>
+      <w:pPr>
+        <w:pStyle w:val="ListParagraph"/>
+        <w:numPr>
+          <w:ilvl w:val="0"/>
+          <w:numId w:val="10"/>
+        </w:numPr>
+        <w:rPr>
+          <w:sz w:val="24"/>
+          <w:szCs w:val="24"/>
+          <w:u w:val="single"/>
+        </w:rPr>
+      </w:pPr>
+      <w:r>
+        <w:rPr>
+          <w:sz w:val="24"/>
+          <w:szCs w:val="24"/>
+        </w:rPr>
+        <w:t>Plus il y a d’étapes, plus le patron est complexe</w:t>
+      </w:r>
+      <w:r>
+        <w:rPr>
+          <w:sz w:val="24"/>
+          <w:szCs w:val="24"/>
+        </w:rPr>
+        <w:t xml:space="preserve">, </w:t>
+      </w:r>
+      <w:r>
+        <w:rPr>
+          <w:sz w:val="24"/>
+          <w:szCs w:val="24"/>
+        </w:rPr>
+        <w:t>cela devient difficile à maintenir.</w:t>
+      </w:r>
+    </w:p>
+    <w:p>
+      <w:pPr>
+        <w:pStyle w:val="ListParagraph"/>
+        <w:numPr>
+          <w:ilvl w:val="0"/>
+          <w:numId w:val="10"/>
+        </w:numPr>
+        <w:rPr>
+          <w:sz w:val="24"/>
+          <w:szCs w:val="24"/>
+          <w:u w:val="single"/>
+        </w:rPr>
+      </w:pPr>
+      <w:r>
+        <w:rPr>
+          <w:sz w:val="24"/>
+          <w:szCs w:val="24"/>
+        </w:rPr>
+        <w:t>Le débogage peut vite devenir compliqu</w:t>
+      </w:r>
+      <w:r>
+        <w:rPr>
+          <w:sz w:val="24"/>
+          <w:szCs w:val="24"/>
+        </w:rPr>
+        <w:t>é</w:t>
+      </w:r>
+      <w:r>
+        <w:rPr>
+          <w:sz w:val="24"/>
+          <w:szCs w:val="24"/>
+        </w:rPr>
+        <w:t xml:space="preserve"> vu la similitude entre les classes. Il faut donc être rigoureux et documenter </w:t>
+      </w:r>
+      <w:r>
+        <w:rPr>
+          <w:sz w:val="24"/>
+          <w:szCs w:val="24"/>
+        </w:rPr>
+        <w:t xml:space="preserve">le code </w:t>
+      </w:r>
+      <w:r>
+        <w:rPr>
+          <w:sz w:val="24"/>
+          <w:szCs w:val="24"/>
+        </w:rPr>
+        <w:t>le plus possible pour éviter de faire des erreurs.</w:t>
+      </w:r>
+    </w:p>
+    <w:p>
+      <w:pPr>
+        <w:rPr>
+          <w:sz w:val="24"/>
+          <w:szCs w:val="24"/>
+          <w:u w:val="single"/>
+        </w:rPr>
+      </w:pPr>
+    </w:p>
+    <w:p>
+      <w:pPr>
+        <w:rPr>
+          <w:sz w:val="24"/>
+          <w:szCs w:val="24"/>
+          <w:u w:val="single"/>
+        </w:rPr>
+      </w:pPr>
+    </w:p>
+    <w:p>
+      <w:pPr>
+        <w:rPr>
+          <w:sz w:val="24"/>
+          <w:szCs w:val="24"/>
+          <w:u w:val="single"/>
+        </w:rPr>
+      </w:pPr>
+    </w:p>
+    <w:p>
+      <w:pPr>
+        <w:rPr>
+          <w:sz w:val="24"/>
+          <w:szCs w:val="24"/>
+          <w:u w:val="single"/>
+        </w:rPr>
+      </w:pPr>
+    </w:p>
+    <w:p>
+      <w:pPr>
+        <w:rPr>
+          <w:color w:val="FF0000"/>
+          <w:sz w:val="24"/>
+          <w:szCs w:val="24"/>
+          <w:u w:val="single"/>
+        </w:rPr>
+      </w:pPr>
+    </w:p>
+    <w:p>
+      <w:pPr>
+        <w:rPr>
+          <w:sz w:val="24"/>
+          <w:szCs w:val="24"/>
+          <w:u w:val="single"/>
+        </w:rPr>
+      </w:pPr>
+    </w:p>
+    <w:p>
+      <w:pPr>
+        <w:pStyle w:val="Heading2"/>
         <w:rPr>
           <w:sz w:val="32"/>
           <w:szCs w:val="32"/>
@@ -339,14 +947,13 @@
           <w:sz w:val="32"/>
           <w:szCs w:val="32"/>
         </w:rPr>
-        <w:lastRenderedPageBreak/>
-        <w:t>3. Discussion des avantages et des inconvénients</w:t>
+        <w:t>4. Les diagrammes de classes détaillés</w:t>
       </w:r>
     </w:p>
     <w:p/>
     <w:p>
       <w:pPr>
-        <w:pStyle w:val="Paragraphedeliste"/>
+        <w:pStyle w:val="ListParagraph"/>
         <w:numPr>
           <w:ilvl w:val="0"/>
           <w:numId w:val="4"/>
@@ -354,556 +961,30 @@
         <w:rPr>
           <w:sz w:val="24"/>
           <w:szCs w:val="24"/>
-          <w:u w:val="single"/>
-        </w:rPr>
-      </w:pPr>
-      <w:r>
-        <w:rPr>
-          <w:sz w:val="24"/>
-          <w:szCs w:val="24"/>
-          <w:u w:val="single"/>
-        </w:rPr>
-        <w:t>Patron Fabrique :</w:t>
-      </w:r>
-    </w:p>
-    <w:p>
-      <w:pPr>
-        <w:rPr>
-          <w:sz w:val="24"/>
-          <w:szCs w:val="24"/>
-        </w:rPr>
-      </w:pPr>
-      <w:r>
-        <w:rPr>
-          <w:sz w:val="24"/>
-          <w:szCs w:val="24"/>
-          <w:u w:val="single"/>
-        </w:rPr>
-        <w:t>Avantages :</w:t>
-      </w:r>
-      <w:r>
-        <w:rPr>
-          <w:sz w:val="24"/>
-          <w:szCs w:val="24"/>
-        </w:rPr>
-        <w:t xml:space="preserve"> </w:t>
-      </w:r>
-    </w:p>
-    <w:p>
-      <w:pPr>
-        <w:pStyle w:val="Paragraphedeliste"/>
-        <w:numPr>
-          <w:ilvl w:val="0"/>
-          <w:numId w:val="5"/>
-        </w:numPr>
-        <w:rPr>
-          <w:sz w:val="24"/>
-          <w:szCs w:val="24"/>
-        </w:rPr>
-      </w:pPr>
-      <w:r>
-        <w:rPr>
-          <w:sz w:val="24"/>
-          <w:szCs w:val="24"/>
-        </w:rPr>
-        <w:t>La Fabrique fournit un point d’extension à ses sous-classes pour qu’elles puissent créer des objets (Produits Concrets) spécialisés.</w:t>
-      </w:r>
-    </w:p>
-    <w:p>
-      <w:pPr>
-        <w:pStyle w:val="Paragraphedeliste"/>
-        <w:numPr>
-          <w:ilvl w:val="0"/>
-          <w:numId w:val="5"/>
-        </w:numPr>
-        <w:rPr>
-          <w:sz w:val="24"/>
-          <w:szCs w:val="24"/>
-        </w:rPr>
-      </w:pPr>
-      <w:r>
-        <w:rPr>
-          <w:sz w:val="24"/>
-          <w:szCs w:val="24"/>
-        </w:rPr>
-        <w:t xml:space="preserve">La Fabrique offre plus de flexibilité qu’une simple création d’objet avec </w:t>
-      </w:r>
-      <w:r>
-        <w:rPr>
-          <w:i/>
-          <w:iCs/>
-          <w:sz w:val="24"/>
-          <w:szCs w:val="24"/>
-        </w:rPr>
-        <w:t>new</w:t>
-      </w:r>
-      <w:r>
-        <w:rPr>
-          <w:sz w:val="24"/>
-          <w:szCs w:val="24"/>
-        </w:rPr>
-        <w:t>.</w:t>
-      </w:r>
-    </w:p>
-    <w:p>
-      <w:pPr>
-        <w:pStyle w:val="Paragraphedeliste"/>
-        <w:numPr>
-          <w:ilvl w:val="0"/>
-          <w:numId w:val="5"/>
-        </w:numPr>
-        <w:rPr>
-          <w:sz w:val="24"/>
-          <w:szCs w:val="24"/>
-        </w:rPr>
-      </w:pPr>
-      <w:r>
-        <w:rPr>
-          <w:sz w:val="24"/>
-          <w:szCs w:val="24"/>
-        </w:rPr>
-        <w:t>Réduit le coulage en désolidarisant le Créateur des objets produits. Les sous-classes spécifiques d’objets ne sont plus liées directement au code Client ce qui augmente la portabilité du code</w:t>
-      </w:r>
-    </w:p>
-    <w:p>
-      <w:pPr>
-        <w:pStyle w:val="Paragraphedeliste"/>
-        <w:numPr>
-          <w:ilvl w:val="0"/>
-          <w:numId w:val="5"/>
-        </w:numPr>
-        <w:rPr>
-          <w:sz w:val="24"/>
-          <w:szCs w:val="24"/>
-        </w:rPr>
-      </w:pPr>
-      <w:r>
-        <w:rPr>
-          <w:sz w:val="24"/>
-          <w:szCs w:val="24"/>
-        </w:rPr>
-        <w:t>On respecte le principe de responsabilité unique.</w:t>
-      </w:r>
-    </w:p>
-    <w:p>
-      <w:pPr>
-        <w:pStyle w:val="Paragraphedeliste"/>
-        <w:numPr>
-          <w:ilvl w:val="0"/>
-          <w:numId w:val="5"/>
-        </w:numPr>
-        <w:rPr>
-          <w:sz w:val="24"/>
-          <w:szCs w:val="24"/>
-        </w:rPr>
-      </w:pPr>
-      <w:r>
-        <w:rPr>
-          <w:sz w:val="24"/>
-          <w:szCs w:val="24"/>
-        </w:rPr>
-        <w:t>Respect du principe ouvert/fermé, on peut ajouter de nouveaux objets produits a créer sans endommager les anciens.</w:t>
-      </w:r>
-    </w:p>
-    <w:p>
-      <w:pPr>
-        <w:rPr>
-          <w:sz w:val="24"/>
-          <w:szCs w:val="24"/>
-        </w:rPr>
-      </w:pPr>
-      <w:r>
-        <w:rPr>
-          <w:sz w:val="24"/>
-          <w:szCs w:val="24"/>
-          <w:u w:val="single"/>
-        </w:rPr>
-        <w:t>Inconvénients :</w:t>
-      </w:r>
-      <w:r>
-        <w:rPr>
-          <w:sz w:val="24"/>
-          <w:szCs w:val="24"/>
-        </w:rPr>
-        <w:t xml:space="preserve"> </w:t>
-      </w:r>
-    </w:p>
-    <w:p>
-      <w:pPr>
-        <w:pStyle w:val="Paragraphedeliste"/>
-        <w:numPr>
-          <w:ilvl w:val="0"/>
-          <w:numId w:val="6"/>
-        </w:numPr>
-        <w:rPr>
-          <w:sz w:val="24"/>
-          <w:szCs w:val="24"/>
-        </w:rPr>
-      </w:pPr>
-      <w:r>
-        <w:rPr>
-          <w:sz w:val="24"/>
-          <w:szCs w:val="24"/>
-        </w:rPr>
-        <w:t>Le code peu vite devenir très complexe</w:t>
-      </w:r>
-    </w:p>
-    <w:p>
-      <w:pPr>
-        <w:pStyle w:val="Paragraphedeliste"/>
-        <w:numPr>
-          <w:ilvl w:val="0"/>
-          <w:numId w:val="6"/>
-        </w:numPr>
-        <w:rPr>
-          <w:sz w:val="24"/>
-          <w:szCs w:val="24"/>
-        </w:rPr>
-      </w:pPr>
-      <w:r>
-        <w:rPr>
-          <w:sz w:val="24"/>
-          <w:szCs w:val="24"/>
-        </w:rPr>
-        <w:t xml:space="preserve">Obligation d’introduire une nouvelle sous-classe pour chaque nouveau produit concret que l’on veut </w:t>
-      </w:r>
-      <w:r>
-        <w:rPr>
-          <w:sz w:val="24"/>
-          <w:szCs w:val="24"/>
-        </w:rPr>
-        <w:t>ajouter</w:t>
-      </w:r>
-      <w:r>
-        <w:rPr>
-          <w:sz w:val="24"/>
-          <w:szCs w:val="24"/>
-        </w:rPr>
-        <w:t>.</w:t>
-      </w:r>
-    </w:p>
-    <w:p>
-      <w:pPr>
-        <w:pStyle w:val="Paragraphedeliste"/>
-        <w:numPr>
-          <w:ilvl w:val="0"/>
-          <w:numId w:val="6"/>
-        </w:numPr>
-        <w:rPr>
-          <w:sz w:val="24"/>
-          <w:szCs w:val="24"/>
-        </w:rPr>
-      </w:pPr>
-      <w:r>
-        <w:rPr>
-          <w:sz w:val="24"/>
-          <w:szCs w:val="24"/>
-        </w:rPr>
-        <w:t xml:space="preserve">L’héritage multiple est assez difficile </w:t>
-      </w:r>
-      <w:r>
-        <w:rPr>
-          <w:sz w:val="24"/>
-          <w:szCs w:val="24"/>
-        </w:rPr>
-        <w:t>à</w:t>
-      </w:r>
-      <w:r>
-        <w:rPr>
-          <w:sz w:val="24"/>
-          <w:szCs w:val="24"/>
-        </w:rPr>
-        <w:t xml:space="preserve"> gérer dans des codes très complexes</w:t>
-      </w:r>
-      <w:r>
-        <w:rPr>
-          <w:sz w:val="24"/>
-          <w:szCs w:val="24"/>
-        </w:rPr>
-        <w:t>.</w:t>
-      </w:r>
-    </w:p>
-    <w:p>
-      <w:pPr>
-        <w:pStyle w:val="Paragraphedeliste"/>
-        <w:rPr>
-          <w:sz w:val="24"/>
-          <w:szCs w:val="24"/>
-        </w:rPr>
-      </w:pPr>
-    </w:p>
-    <w:p>
-      <w:pPr>
-        <w:pStyle w:val="Paragraphedeliste"/>
-        <w:rPr>
-          <w:sz w:val="24"/>
-          <w:szCs w:val="24"/>
-        </w:rPr>
-      </w:pPr>
-    </w:p>
-    <w:p>
-      <w:pPr>
-        <w:pStyle w:val="Paragraphedeliste"/>
-        <w:numPr>
-          <w:ilvl w:val="0"/>
-          <w:numId w:val="8"/>
-        </w:numPr>
-        <w:rPr>
-          <w:sz w:val="24"/>
-          <w:szCs w:val="24"/>
-          <w:u w:val="single"/>
-        </w:rPr>
-      </w:pPr>
-      <w:r>
-        <w:rPr>
-          <w:sz w:val="24"/>
-          <w:szCs w:val="24"/>
-          <w:u w:val="single"/>
-        </w:rPr>
-        <w:t>Patron Template Method</w:t>
-      </w:r>
-    </w:p>
-    <w:p>
-      <w:pPr>
-        <w:rPr>
-          <w:sz w:val="24"/>
-          <w:szCs w:val="24"/>
-          <w:u w:val="single"/>
-        </w:rPr>
-      </w:pPr>
-      <w:r>
-        <w:rPr>
-          <w:sz w:val="24"/>
-          <w:szCs w:val="24"/>
-          <w:u w:val="single"/>
-        </w:rPr>
-        <w:t>Avantages :</w:t>
-      </w:r>
-    </w:p>
-    <w:p>
-      <w:pPr>
-        <w:pStyle w:val="Paragraphedeliste"/>
-        <w:numPr>
-          <w:ilvl w:val="0"/>
-          <w:numId w:val="9"/>
-        </w:numPr>
-        <w:rPr>
-          <w:sz w:val="24"/>
-          <w:szCs w:val="24"/>
-          <w:u w:val="single"/>
-        </w:rPr>
-      </w:pPr>
-      <w:r>
-        <w:rPr>
-          <w:sz w:val="24"/>
-          <w:szCs w:val="24"/>
-        </w:rPr>
-        <w:t>Ce patron favorise la réutilisation de code, on ne trouvera donc pas de duplication car dans notre cas toutes les classes vont provenir de la même classe abstraite</w:t>
-      </w:r>
-      <w:r>
-        <w:rPr>
-          <w:sz w:val="24"/>
-          <w:szCs w:val="24"/>
-        </w:rPr>
-        <w:t xml:space="preserve"> ou de base.</w:t>
-      </w:r>
-    </w:p>
-    <w:p>
-      <w:pPr>
-        <w:pStyle w:val="Paragraphedeliste"/>
-        <w:numPr>
-          <w:ilvl w:val="0"/>
-          <w:numId w:val="9"/>
-        </w:numPr>
-        <w:rPr>
-          <w:sz w:val="24"/>
-          <w:szCs w:val="24"/>
-          <w:u w:val="single"/>
-        </w:rPr>
-      </w:pPr>
-      <w:r>
-        <w:rPr>
-          <w:sz w:val="24"/>
-          <w:szCs w:val="24"/>
-        </w:rPr>
-        <w:t>Il permet d’imposer des règles de surcharges, c’est-à-dire, laisser les clients surcharger quelques parties de l’algorithme.</w:t>
-      </w:r>
-    </w:p>
-    <w:p>
-      <w:pPr>
-        <w:rPr>
-          <w:sz w:val="24"/>
-          <w:szCs w:val="24"/>
-          <w:u w:val="single"/>
-        </w:rPr>
-      </w:pPr>
-      <w:r>
-        <w:rPr>
-          <w:sz w:val="24"/>
-          <w:szCs w:val="24"/>
-          <w:u w:val="single"/>
-        </w:rPr>
-        <w:t>Inconvénients :</w:t>
-      </w:r>
-    </w:p>
-    <w:p>
-      <w:pPr>
-        <w:pStyle w:val="Paragraphedeliste"/>
-        <w:numPr>
-          <w:ilvl w:val="0"/>
-          <w:numId w:val="10"/>
-        </w:numPr>
-        <w:rPr>
-          <w:sz w:val="24"/>
-          <w:szCs w:val="24"/>
-          <w:u w:val="single"/>
-        </w:rPr>
-      </w:pPr>
-      <w:r>
-        <w:rPr>
-          <w:sz w:val="24"/>
-          <w:szCs w:val="24"/>
-        </w:rPr>
-        <w:t>Les clients sont limites dans la modification du code a cause du squelette de l’algorithme, qu’il ne faut donc pas modifier sous peine de casser le code.</w:t>
-      </w:r>
-    </w:p>
-    <w:p>
-      <w:pPr>
-        <w:pStyle w:val="Paragraphedeliste"/>
-        <w:numPr>
-          <w:ilvl w:val="0"/>
-          <w:numId w:val="10"/>
-        </w:numPr>
-        <w:rPr>
-          <w:sz w:val="24"/>
-          <w:szCs w:val="24"/>
-          <w:u w:val="single"/>
-        </w:rPr>
-      </w:pPr>
-      <w:r>
-        <w:rPr>
-          <w:sz w:val="24"/>
-          <w:szCs w:val="24"/>
-        </w:rPr>
-        <w:t>Plus il y a d’étapes, plus le patron est complexe</w:t>
-      </w:r>
-      <w:r>
-        <w:rPr>
-          <w:sz w:val="24"/>
-          <w:szCs w:val="24"/>
-        </w:rPr>
-        <w:t xml:space="preserve">, </w:t>
-      </w:r>
-      <w:r>
-        <w:rPr>
-          <w:sz w:val="24"/>
-          <w:szCs w:val="24"/>
-        </w:rPr>
-        <w:t>cela devient difficile à maintenir.</w:t>
-      </w:r>
-    </w:p>
-    <w:p>
-      <w:pPr>
-        <w:pStyle w:val="Paragraphedeliste"/>
-        <w:numPr>
-          <w:ilvl w:val="0"/>
-          <w:numId w:val="10"/>
-        </w:numPr>
-        <w:rPr>
-          <w:sz w:val="24"/>
-          <w:szCs w:val="24"/>
-          <w:u w:val="single"/>
-        </w:rPr>
-      </w:pPr>
-      <w:r>
-        <w:rPr>
-          <w:sz w:val="24"/>
-          <w:szCs w:val="24"/>
-        </w:rPr>
-        <w:t>Le débogage peut vite devenir compliqu</w:t>
-      </w:r>
-      <w:r>
-        <w:rPr>
-          <w:sz w:val="24"/>
-          <w:szCs w:val="24"/>
-        </w:rPr>
-        <w:t>é</w:t>
-      </w:r>
-      <w:r>
-        <w:rPr>
-          <w:sz w:val="24"/>
-          <w:szCs w:val="24"/>
-        </w:rPr>
-        <w:t xml:space="preserve"> vu la similitude entre les classes. Il faut donc être rigoureux et documenter </w:t>
-      </w:r>
-      <w:r>
-        <w:rPr>
-          <w:sz w:val="24"/>
-          <w:szCs w:val="24"/>
-        </w:rPr>
-        <w:t xml:space="preserve">le code </w:t>
-      </w:r>
-      <w:r>
-        <w:rPr>
-          <w:sz w:val="24"/>
-          <w:szCs w:val="24"/>
-        </w:rPr>
-        <w:t>le plus possible pour éviter de faire des erreurs.</w:t>
-      </w:r>
-    </w:p>
-    <w:p>
-      <w:pPr>
-        <w:rPr>
-          <w:sz w:val="24"/>
-          <w:szCs w:val="24"/>
-          <w:u w:val="single"/>
-        </w:rPr>
-      </w:pPr>
-      <w:r>
-        <w:rPr>
-          <w:sz w:val="24"/>
-          <w:szCs w:val="24"/>
-          <w:u w:val="single"/>
-        </w:rPr>
-        <w:br w:type="page"/>
-      </w:r>
-    </w:p>
-    <w:p>
-      <w:pPr>
-        <w:pStyle w:val="Titre2"/>
-        <w:rPr>
-          <w:sz w:val="32"/>
-          <w:szCs w:val="32"/>
-        </w:rPr>
-      </w:pPr>
-      <w:r>
-        <w:rPr>
-          <w:sz w:val="32"/>
-          <w:szCs w:val="32"/>
-        </w:rPr>
-        <w:lastRenderedPageBreak/>
-        <w:t>4. Les diagrammes de classes détaillés</w:t>
-      </w:r>
-    </w:p>
-    <w:p/>
-    <w:p>
-      <w:pPr>
-        <w:pStyle w:val="Paragraphedeliste"/>
-        <w:numPr>
-          <w:ilvl w:val="0"/>
-          <w:numId w:val="4"/>
-        </w:numPr>
-        <w:rPr>
-          <w:sz w:val="24"/>
-          <w:szCs w:val="24"/>
-        </w:rPr>
-      </w:pPr>
-      <w:r>
-        <w:rPr>
-          <w:sz w:val="24"/>
-          <w:szCs w:val="24"/>
-        </w:rPr>
-        <w:t>Patron Factory Method :</w:t>
+        </w:rPr>
+      </w:pPr>
+      <w:r>
+        <w:rPr>
+          <w:sz w:val="24"/>
+          <w:szCs w:val="24"/>
+        </w:rPr>
+        <w:t xml:space="preserve">Patron </w:t>
+      </w:r>
+      <w:proofErr w:type="spellStart"/>
+      <w:r>
+        <w:rPr>
+          <w:sz w:val="24"/>
+          <w:szCs w:val="24"/>
+        </w:rPr>
+        <w:t>Factory</w:t>
+      </w:r>
+      <w:proofErr w:type="spellEnd"/>
+      <w:r>
+        <w:rPr>
+          <w:sz w:val="24"/>
+          <w:szCs w:val="24"/>
+        </w:rPr>
+        <w:t xml:space="preserve"> Method :</w:t>
       </w:r>
     </w:p>
     <w:p>
@@ -961,7 +1042,7 @@
     </w:p>
     <w:p>
       <w:pPr>
-        <w:pStyle w:val="Lgende"/>
+        <w:pStyle w:val="Caption"/>
         <w:rPr>
           <w:noProof/>
           <w:sz w:val="24"/>
@@ -971,14 +1052,27 @@
       <w:r>
         <w:t xml:space="preserve">Figure </w:t>
       </w:r>
-      <w:fldSimple w:instr=" SEQ Figure \* ARABIC ">
-        <w:r>
-          <w:rPr>
-            <w:noProof/>
-          </w:rPr>
-          <w:t>1</w:t>
-        </w:r>
-      </w:fldSimple>
+      <w:r>
+        <w:fldChar w:fldCharType="begin"/>
+      </w:r>
+      <w:r>
+        <w:instrText xml:space="preserve"> SEQ Figure \* ARABIC </w:instrText>
+      </w:r>
+      <w:r>
+        <w:fldChar w:fldCharType="separate"/>
+      </w:r>
+      <w:r>
+        <w:rPr>
+          <w:noProof/>
+        </w:rPr>
+        <w:t>1</w:t>
+      </w:r>
+      <w:r>
+        <w:rPr>
+          <w:noProof/>
+        </w:rPr>
+        <w:fldChar w:fldCharType="end"/>
+      </w:r>
       <w:r>
         <w:t>: Diagramme de classes du patron Fabrique</w:t>
       </w:r>
@@ -994,7 +1088,7 @@
     </w:p>
     <w:p>
       <w:pPr>
-        <w:pStyle w:val="Paragraphedeliste"/>
+        <w:pStyle w:val="ListParagraph"/>
         <w:numPr>
           <w:ilvl w:val="0"/>
           <w:numId w:val="4"/>
@@ -1069,7 +1163,7 @@
     </w:p>
     <w:p>
       <w:pPr>
-        <w:pStyle w:val="Lgende"/>
+        <w:pStyle w:val="Caption"/>
         <w:rPr>
           <w:sz w:val="24"/>
           <w:szCs w:val="24"/>
@@ -1078,14 +1172,27 @@
       <w:r>
         <w:t xml:space="preserve">Figure </w:t>
       </w:r>
-      <w:fldSimple w:instr=" SEQ Figure \* ARABIC ">
-        <w:r>
-          <w:rPr>
-            <w:noProof/>
-          </w:rPr>
-          <w:t>2</w:t>
-        </w:r>
-      </w:fldSimple>
+      <w:r>
+        <w:fldChar w:fldCharType="begin"/>
+      </w:r>
+      <w:r>
+        <w:instrText xml:space="preserve"> SEQ Figure \* ARABIC </w:instrText>
+      </w:r>
+      <w:r>
+        <w:fldChar w:fldCharType="separate"/>
+      </w:r>
+      <w:r>
+        <w:rPr>
+          <w:noProof/>
+        </w:rPr>
+        <w:t>2</w:t>
+      </w:r>
+      <w:r>
+        <w:rPr>
+          <w:noProof/>
+        </w:rPr>
+        <w:fldChar w:fldCharType="end"/>
+      </w:r>
       <w:r>
         <w:t>: Diagramme de classes du patron Template Method</w:t>
       </w:r>
@@ -2616,11 +2723,11 @@
     <w:name w:val="Normal"/>
     <w:qFormat/>
   </w:style>
-  <w:style w:type="paragraph" w:styleId="Titre1">
+  <w:style w:type="paragraph" w:styleId="Heading1">
     <w:name w:val="heading 1"/>
     <w:basedOn w:val="Normal"/>
     <w:next w:val="Normal"/>
-    <w:link w:val="Titre1Car"/>
+    <w:link w:val="Heading1Char"/>
     <w:uiPriority w:val="9"/>
     <w:qFormat/>
     <w:rsid w:val="00765EBD"/>
@@ -2637,11 +2744,11 @@
       <w:szCs w:val="32"/>
     </w:rPr>
   </w:style>
-  <w:style w:type="paragraph" w:styleId="Titre2">
+  <w:style w:type="paragraph" w:styleId="Heading2">
     <w:name w:val="heading 2"/>
     <w:basedOn w:val="Normal"/>
     <w:next w:val="Normal"/>
-    <w:link w:val="Titre2Car"/>
+    <w:link w:val="Heading2Char"/>
     <w:uiPriority w:val="9"/>
     <w:unhideWhenUsed/>
     <w:qFormat/>
@@ -2659,13 +2766,13 @@
       <w:szCs w:val="26"/>
     </w:rPr>
   </w:style>
-  <w:style w:type="character" w:default="1" w:styleId="Policepardfaut">
+  <w:style w:type="character" w:default="1" w:styleId="DefaultParagraphFont">
     <w:name w:val="Default Paragraph Font"/>
     <w:uiPriority w:val="1"/>
     <w:semiHidden/>
     <w:unhideWhenUsed/>
   </w:style>
-  <w:style w:type="table" w:default="1" w:styleId="TableauNormal">
+  <w:style w:type="table" w:default="1" w:styleId="TableNormal">
     <w:name w:val="Normal Table"/>
     <w:uiPriority w:val="99"/>
     <w:semiHidden/>
@@ -2680,17 +2787,17 @@
       </w:tblCellMar>
     </w:tblPr>
   </w:style>
-  <w:style w:type="numbering" w:default="1" w:styleId="Aucuneliste">
+  <w:style w:type="numbering" w:default="1" w:styleId="NoList">
     <w:name w:val="No List"/>
     <w:uiPriority w:val="99"/>
     <w:semiHidden/>
     <w:unhideWhenUsed/>
   </w:style>
-  <w:style w:type="paragraph" w:styleId="Titre">
+  <w:style w:type="paragraph" w:styleId="Title">
     <w:name w:val="Title"/>
     <w:basedOn w:val="Normal"/>
     <w:next w:val="Normal"/>
-    <w:link w:val="TitreCar"/>
+    <w:link w:val="TitleChar"/>
     <w:uiPriority w:val="10"/>
     <w:qFormat/>
     <w:rsid w:val="00765EBD"/>
@@ -2706,10 +2813,10 @@
       <w:szCs w:val="56"/>
     </w:rPr>
   </w:style>
-  <w:style w:type="character" w:customStyle="1" w:styleId="TitreCar">
-    <w:name w:val="Titre Car"/>
-    <w:basedOn w:val="Policepardfaut"/>
-    <w:link w:val="Titre"/>
+  <w:style w:type="character" w:customStyle="1" w:styleId="TitleChar">
+    <w:name w:val="Title Char"/>
+    <w:basedOn w:val="DefaultParagraphFont"/>
+    <w:link w:val="Title"/>
     <w:uiPriority w:val="10"/>
     <w:rsid w:val="00765EBD"/>
     <w:rPr>
@@ -2720,10 +2827,10 @@
       <w:szCs w:val="56"/>
     </w:rPr>
   </w:style>
-  <w:style w:type="character" w:customStyle="1" w:styleId="Titre1Car">
-    <w:name w:val="Titre 1 Car"/>
-    <w:basedOn w:val="Policepardfaut"/>
-    <w:link w:val="Titre1"/>
+  <w:style w:type="character" w:customStyle="1" w:styleId="Heading1Char">
+    <w:name w:val="Heading 1 Char"/>
+    <w:basedOn w:val="DefaultParagraphFont"/>
+    <w:link w:val="Heading1"/>
     <w:uiPriority w:val="9"/>
     <w:rsid w:val="00765EBD"/>
     <w:rPr>
@@ -2733,7 +2840,7 @@
       <w:szCs w:val="32"/>
     </w:rPr>
   </w:style>
-  <w:style w:type="paragraph" w:styleId="Paragraphedeliste">
+  <w:style w:type="paragraph" w:styleId="ListParagraph">
     <w:name w:val="List Paragraph"/>
     <w:basedOn w:val="Normal"/>
     <w:uiPriority w:val="34"/>
@@ -2744,10 +2851,10 @@
       <w:contextualSpacing/>
     </w:pPr>
   </w:style>
-  <w:style w:type="character" w:customStyle="1" w:styleId="Titre2Car">
-    <w:name w:val="Titre 2 Car"/>
-    <w:basedOn w:val="Policepardfaut"/>
-    <w:link w:val="Titre2"/>
+  <w:style w:type="character" w:customStyle="1" w:styleId="Heading2Char">
+    <w:name w:val="Heading 2 Char"/>
+    <w:basedOn w:val="DefaultParagraphFont"/>
+    <w:link w:val="Heading2"/>
     <w:uiPriority w:val="9"/>
     <w:rsid w:val="00D340EA"/>
     <w:rPr>
@@ -2757,7 +2864,7 @@
       <w:szCs w:val="26"/>
     </w:rPr>
   </w:style>
-  <w:style w:type="paragraph" w:styleId="Lgende">
+  <w:style w:type="paragraph" w:styleId="Caption">
     <w:name w:val="caption"/>
     <w:basedOn w:val="Normal"/>
     <w:next w:val="Normal"/>

</xml_diff>